<commit_message>
FIFO implemented - testing - added a Dummy Reader
</commit_message>
<xml_diff>
--- a/GPSReader Project Documentation.docx
+++ b/GPSReader Project Documentation.docx
@@ -67,7 +67,7 @@
             </w:rPr>
             <w:fldChar w:fldCharType="separate"/>
           </w:r>
-          <w:hyperlink w:anchor="_Toc192570189" w:history="1">
+          <w:hyperlink w:anchor="_Toc192656928" w:history="1">
             <w:r>
               <w:rPr>
                 <w:rStyle w:val="Collegamentoipertestuale"/>
@@ -97,7 +97,7 @@
                 <w:noProof/>
                 <w:webHidden/>
               </w:rPr>
-              <w:instrText xml:space="preserve"> PAGEREF _Toc192570189 \h </w:instrText>
+              <w:instrText xml:space="preserve"> PAGEREF _Toc192656928 \h </w:instrText>
             </w:r>
             <w:r>
               <w:rPr>
@@ -144,7 +144,7 @@
               <w:szCs w:val="24"/>
             </w:rPr>
           </w:pPr>
-          <w:hyperlink w:anchor="_Toc192570190" w:history="1">
+          <w:hyperlink w:anchor="_Toc192656929" w:history="1">
             <w:r>
               <w:rPr>
                 <w:rStyle w:val="Collegamentoipertestuale"/>
@@ -174,7 +174,7 @@
                 <w:noProof/>
                 <w:webHidden/>
               </w:rPr>
-              <w:instrText xml:space="preserve"> PAGEREF _Toc192570190 \h </w:instrText>
+              <w:instrText xml:space="preserve"> PAGEREF _Toc192656929 \h </w:instrText>
             </w:r>
             <w:r>
               <w:rPr>
@@ -221,7 +221,7 @@
               <w:szCs w:val="24"/>
             </w:rPr>
           </w:pPr>
-          <w:hyperlink w:anchor="_Toc192570191" w:history="1">
+          <w:hyperlink w:anchor="_Toc192656930" w:history="1">
             <w:r>
               <w:rPr>
                 <w:rStyle w:val="Collegamentoipertestuale"/>
@@ -251,7 +251,7 @@
                 <w:noProof/>
                 <w:webHidden/>
               </w:rPr>
-              <w:instrText xml:space="preserve"> PAGEREF _Toc192570191 \h </w:instrText>
+              <w:instrText xml:space="preserve"> PAGEREF _Toc192656930 \h </w:instrText>
             </w:r>
             <w:r>
               <w:rPr>
@@ -294,7 +294,7 @@
               <w:sz w:val="24"/>
             </w:rPr>
           </w:pPr>
-          <w:hyperlink w:anchor="_Toc192570192" w:history="1">
+          <w:hyperlink w:anchor="_Toc192656931" w:history="1">
             <w:r>
               <w:rPr>
                 <w:rStyle w:val="Collegamentoipertestuale"/>
@@ -326,7 +326,7 @@
                 <w:noProof/>
                 <w:webHidden/>
               </w:rPr>
-              <w:instrText xml:space="preserve"> PAGEREF _Toc192570192 \h </w:instrText>
+              <w:instrText xml:space="preserve"> PAGEREF _Toc192656931 \h </w:instrText>
             </w:r>
             <w:r>
               <w:rPr>
@@ -369,7 +369,7 @@
               <w:sz w:val="24"/>
             </w:rPr>
           </w:pPr>
-          <w:hyperlink w:anchor="_Toc192570193" w:history="1">
+          <w:hyperlink w:anchor="_Toc192656932" w:history="1">
             <w:r>
               <w:rPr>
                 <w:rStyle w:val="Collegamentoipertestuale"/>
@@ -401,7 +401,7 @@
                 <w:noProof/>
                 <w:webHidden/>
               </w:rPr>
-              <w:instrText xml:space="preserve"> PAGEREF _Toc192570193 \h </w:instrText>
+              <w:instrText xml:space="preserve"> PAGEREF _Toc192656932 \h </w:instrText>
             </w:r>
             <w:r>
               <w:rPr>
@@ -444,7 +444,7 @@
               <w:sz w:val="24"/>
             </w:rPr>
           </w:pPr>
-          <w:hyperlink w:anchor="_Toc192570194" w:history="1">
+          <w:hyperlink w:anchor="_Toc192656933" w:history="1">
             <w:r>
               <w:rPr>
                 <w:rStyle w:val="Collegamentoipertestuale"/>
@@ -476,7 +476,7 @@
                 <w:noProof/>
                 <w:webHidden/>
               </w:rPr>
-              <w:instrText xml:space="preserve"> PAGEREF _Toc192570194 \h </w:instrText>
+              <w:instrText xml:space="preserve"> PAGEREF _Toc192656933 \h </w:instrText>
             </w:r>
             <w:r>
               <w:rPr>
@@ -519,7 +519,7 @@
               <w:sz w:val="24"/>
             </w:rPr>
           </w:pPr>
-          <w:hyperlink w:anchor="_Toc192570195" w:history="1">
+          <w:hyperlink w:anchor="_Toc192656934" w:history="1">
             <w:r>
               <w:rPr>
                 <w:rStyle w:val="Collegamentoipertestuale"/>
@@ -551,7 +551,7 @@
                 <w:noProof/>
                 <w:webHidden/>
               </w:rPr>
-              <w:instrText xml:space="preserve"> PAGEREF _Toc192570195 \h </w:instrText>
+              <w:instrText xml:space="preserve"> PAGEREF _Toc192656934 \h </w:instrText>
             </w:r>
             <w:r>
               <w:rPr>
@@ -598,7 +598,7 @@
               <w:szCs w:val="24"/>
             </w:rPr>
           </w:pPr>
-          <w:hyperlink w:anchor="_Toc192570196" w:history="1">
+          <w:hyperlink w:anchor="_Toc192656935" w:history="1">
             <w:r>
               <w:rPr>
                 <w:rStyle w:val="Collegamentoipertestuale"/>
@@ -625,7 +625,7 @@
                 <w:noProof/>
                 <w:webHidden/>
               </w:rPr>
-              <w:instrText xml:space="preserve"> PAGEREF _Toc192570196 \h </w:instrText>
+              <w:instrText xml:space="preserve"> PAGEREF _Toc192656935 \h </w:instrText>
             </w:r>
             <w:r>
               <w:rPr>
@@ -671,7 +671,7 @@
               <w:szCs w:val="24"/>
             </w:rPr>
           </w:pPr>
-          <w:hyperlink w:anchor="_Toc192570197" w:history="1">
+          <w:hyperlink w:anchor="_Toc192656936" w:history="1">
             <w:r>
               <w:rPr>
                 <w:rStyle w:val="Collegamentoipertestuale"/>
@@ -698,7 +698,7 @@
                 <w:noProof/>
                 <w:webHidden/>
               </w:rPr>
-              <w:instrText xml:space="preserve"> PAGEREF _Toc192570197 \h </w:instrText>
+              <w:instrText xml:space="preserve"> PAGEREF _Toc192656936 \h </w:instrText>
             </w:r>
             <w:r>
               <w:rPr>
@@ -744,7 +744,7 @@
               <w:szCs w:val="24"/>
             </w:rPr>
           </w:pPr>
-          <w:hyperlink w:anchor="_Toc192570198" w:history="1">
+          <w:hyperlink w:anchor="_Toc192656937" w:history="1">
             <w:r>
               <w:rPr>
                 <w:rStyle w:val="Collegamentoipertestuale"/>
@@ -771,7 +771,7 @@
                 <w:noProof/>
                 <w:webHidden/>
               </w:rPr>
-              <w:instrText xml:space="preserve"> PAGEREF _Toc192570198 \h </w:instrText>
+              <w:instrText xml:space="preserve"> PAGEREF _Toc192656937 \h </w:instrText>
             </w:r>
             <w:r>
               <w:rPr>
@@ -817,7 +817,7 @@
               <w:szCs w:val="24"/>
             </w:rPr>
           </w:pPr>
-          <w:hyperlink w:anchor="_Toc192570199" w:history="1">
+          <w:hyperlink w:anchor="_Toc192656938" w:history="1">
             <w:r>
               <w:rPr>
                 <w:rStyle w:val="Collegamentoipertestuale"/>
@@ -844,7 +844,7 @@
                 <w:noProof/>
                 <w:webHidden/>
               </w:rPr>
-              <w:instrText xml:space="preserve"> PAGEREF _Toc192570199 \h </w:instrText>
+              <w:instrText xml:space="preserve"> PAGEREF _Toc192656938 \h </w:instrText>
             </w:r>
             <w:r>
               <w:rPr>
@@ -926,7 +926,7 @@
           <w14:ligatures w14:val="none"/>
         </w:rPr>
       </w:pPr>
-      <w:bookmarkStart w:id="0" w:name="_Toc192570189"/>
+      <w:bookmarkStart w:id="0" w:name="_Toc192656928"/>
       <w:proofErr w:type="spellStart"/>
       <w:r>
         <w:rPr>
@@ -984,7 +984,7 @@
           <w14:ligatures w14:val="none"/>
         </w:rPr>
       </w:pPr>
-      <w:bookmarkStart w:id="1" w:name="_Toc192570190"/>
+      <w:bookmarkStart w:id="1" w:name="_Toc192656929"/>
       <w:r>
         <w:rPr>
           <w:rFonts w:ascii="Times New Roman" w:eastAsia="Times New Roman" w:hAnsi="Times New Roman" w:cs="Times New Roman"/>
@@ -1643,8 +1643,8 @@
           <w:noProof/>
           <w:kern w:val="0"/>
         </w:rPr>
-        <w:pict w14:anchorId="3770006C">
-          <v:rect id="_x0000_i1025" alt="" style="width:480.45pt;height:.05pt;mso-width-percent:0;mso-height-percent:0;mso-width-percent:0;mso-height-percent:0" o:hrpct="997" o:hralign="center" o:hrstd="t" o:hr="t" fillcolor="#a0a0a0" stroked="f"/>
+        <w:pict w14:anchorId="1DAAA50F">
+          <v:rect id="_x0000_i1025" alt="" style="width:479.5pt;height:.05pt;mso-width-percent:0;mso-height-percent:0;mso-width-percent:0;mso-height-percent:0" o:hrpct="995" o:hralign="center" o:hrstd="t" o:hr="t" fillcolor="#a0a0a0" stroked="f"/>
         </w:pict>
       </w:r>
     </w:p>
@@ -1662,7 +1662,7 @@
           <w14:ligatures w14:val="none"/>
         </w:rPr>
       </w:pPr>
-      <w:bookmarkStart w:id="7" w:name="_Toc192570191"/>
+      <w:bookmarkStart w:id="7" w:name="_Toc192656930"/>
       <w:r>
         <w:rPr>
           <w:rFonts w:ascii="Times New Roman" w:eastAsia="Times New Roman" w:hAnsi="Times New Roman" w:cs="Times New Roman"/>
@@ -1709,7 +1709,7 @@
           <w14:ligatures w14:val="none"/>
         </w:rPr>
       </w:pPr>
-      <w:bookmarkStart w:id="8" w:name="_Toc192570192"/>
+      <w:bookmarkStart w:id="8" w:name="_Toc192656931"/>
       <w:r>
         <w:rPr>
           <w:rFonts w:ascii="Times New Roman" w:eastAsia="Times New Roman" w:hAnsi="Times New Roman" w:cs="Times New Roman"/>
@@ -2324,7 +2324,7 @@
           <w14:ligatures w14:val="none"/>
         </w:rPr>
       </w:pPr>
-      <w:bookmarkStart w:id="9" w:name="_Toc192570193"/>
+      <w:bookmarkStart w:id="9" w:name="_Toc192656932"/>
       <w:r>
         <w:rPr>
           <w:rFonts w:ascii="Times New Roman" w:eastAsia="Times New Roman" w:hAnsi="Times New Roman" w:cs="Times New Roman"/>
@@ -2635,7 +2635,7 @@
           <w14:ligatures w14:val="none"/>
         </w:rPr>
       </w:pPr>
-      <w:bookmarkStart w:id="10" w:name="_Toc192570194"/>
+      <w:bookmarkStart w:id="10" w:name="_Toc192656933"/>
       <w:r>
         <w:rPr>
           <w:rFonts w:ascii="Times New Roman" w:eastAsia="Times New Roman" w:hAnsi="Times New Roman" w:cs="Times New Roman"/>
@@ -2846,7 +2846,7 @@
           <w14:ligatures w14:val="none"/>
         </w:rPr>
       </w:pPr>
-      <w:bookmarkStart w:id="11" w:name="_Toc192570195"/>
+      <w:bookmarkStart w:id="11" w:name="_Toc192656934"/>
       <w:r>
         <w:rPr>
           <w:rFonts w:ascii="Times New Roman" w:eastAsia="Times New Roman" w:hAnsi="Times New Roman" w:cs="Times New Roman"/>
@@ -3026,7 +3026,7 @@
       <w:pPr>
         <w:pStyle w:val="Titolo1"/>
       </w:pPr>
-      <w:bookmarkStart w:id="12" w:name="_Toc192570196"/>
+      <w:bookmarkStart w:id="12" w:name="_Toc192656935"/>
       <w:r>
         <w:t>3. Diagrammi UML</w:t>
       </w:r>
@@ -3036,7 +3036,7 @@
       <w:pPr>
         <w:pStyle w:val="Titolo2"/>
       </w:pPr>
-      <w:bookmarkStart w:id="13" w:name="_Toc192570197"/>
+      <w:bookmarkStart w:id="13" w:name="_Toc192656936"/>
       <w:r>
         <w:t>3.1 Diagramma delle Classi (</w:t>
       </w:r>
@@ -3070,7 +3070,7 @@
           <w:noProof/>
         </w:rPr>
         <w:drawing>
-          <wp:anchor distT="0" distB="0" distL="114300" distR="114300" simplePos="0" relativeHeight="251658240" behindDoc="0" locked="0" layoutInCell="1" allowOverlap="1" wp14:anchorId="7B2BF17E" wp14:editId="37D881C1">
+          <wp:anchor distT="0" distB="0" distL="114300" distR="114300" simplePos="0" relativeHeight="251658240" behindDoc="0" locked="0" layoutInCell="1" allowOverlap="1" wp14:anchorId="7B2BF17E" wp14:editId="56D4A954">
             <wp:simplePos x="0" y="0"/>
             <wp:positionH relativeFrom="margin">
               <wp:align>center</wp:align>
@@ -3164,7 +3164,7 @@
       <w:pPr>
         <w:pStyle w:val="Titolo2"/>
       </w:pPr>
-      <w:bookmarkStart w:id="15" w:name="_Toc192570198"/>
+      <w:bookmarkStart w:id="15" w:name="_Toc192656937"/>
       <w:r>
         <w:lastRenderedPageBreak/>
         <w:t xml:space="preserve">3.2 Diagramma dei </w:t>
@@ -3506,7 +3506,7 @@
       <w:pPr>
         <w:pStyle w:val="Titolo2"/>
       </w:pPr>
-      <w:bookmarkStart w:id="18" w:name="_Toc192570199"/>
+      <w:bookmarkStart w:id="18" w:name="_Toc192656938"/>
       <w:r>
         <w:lastRenderedPageBreak/>
         <w:t xml:space="preserve">3.3 Diagramma di </w:t>
@@ -3862,8 +3862,313 @@
     </w:p>
     <w:p>
       <w:pPr>
+        <w:jc w:val="both"/>
+      </w:pPr>
+      <w:r>
+        <w:t xml:space="preserve">Questo diagramma mostra le classi principali del modello Producer–Consumer: la coda </w:t>
+      </w:r>
+      <w:proofErr w:type="spellStart"/>
+      <w:r>
+        <w:t>thread</w:t>
+      </w:r>
+      <w:proofErr w:type="spellEnd"/>
+      <w:r>
+        <w:t>-safe, il Producer (</w:t>
+      </w:r>
+      <w:proofErr w:type="spellStart"/>
+      <w:r>
+        <w:t>GPSReader</w:t>
+      </w:r>
+      <w:proofErr w:type="spellEnd"/>
+      <w:r>
+        <w:t>), il Consumer (</w:t>
+      </w:r>
+      <w:proofErr w:type="spellStart"/>
+      <w:r>
+        <w:t>ParserWorker</w:t>
+      </w:r>
+      <w:proofErr w:type="spellEnd"/>
+      <w:r>
+        <w:t>) e la struttura Coordinate.</w:t>
+      </w:r>
+    </w:p>
+    <w:p>
+      <w:pPr>
+        <w:jc w:val="both"/>
+      </w:pPr>
+    </w:p>
+    <w:p>
+      <w:pPr>
+        <w:jc w:val="both"/>
+      </w:pPr>
+    </w:p>
+    <w:p>
+      <w:pPr>
         <w:jc w:val="center"/>
       </w:pPr>
+      <w:r>
+        <w:fldChar w:fldCharType="begin"/>
+      </w:r>
+      <w:r>
+        <w:instrText xml:space="preserve"> INCLUDEPICTURE "https://cdn-0.plantuml.com/plantuml/png/hLHDJnin4Btlhx2ua51ow3Mg46b0LQK6vGF4iPgi9uc5rrx6TcY4-E-rPnUSNHN4eLomtvkFyPkNlNGUo8TA5wTYzF5VZBYR_H9J3Sw9AmLRWafiB8avMHbAfD7K6XSg936XSgSybZuGVg9mKNBDsnqXo1LiS14me7WkX1Y9wlSZtyPYmV2tnSgJCjkBbgs2np-9dQL32vRMo8JTW_BJU5PUMHEvBm8DbniuD1vDoNMRWiDut5ibEKnY4pRCFEFANLUrFp2-jbONBw_JJwqbgGnu7Zo6Ql3A1vawI1lM6XlKccqNpYL-p5TB18dqzdI7f43p37oQM_9dBRSEcmrIuhuVF4w8uD0oDGI7ydN2DbhRyc5gW_6SeunlYLQ8LlDnVmjdF3MxP90LOiZMNOJRBh74EgdTvGYZCzudkNvwN9y0UGKUkcXdOgR-CNEqbH3FJcqDw1T1y9JgfFvgZt8GxpSLGbxkkM21Vif6c-5nSXpE1tTNI_0njRdbp4wemQViWq6PZZ4oG-UYGkTWYxU7-jXwsGDp88TqR-dXo0QFx-w6wRIAlEsu2B9bRFFHlle2rQajQptPWz8GVJd8MCowcLrFcjd6u_aRyTyUVogMg25Pm-rKxOhyKpZvUX9dlU3__I_4kE_V8iltYLIMjIWkqSZq1VmB" \* MERGEFORMATINET </w:instrText>
+      </w:r>
+      <w:r>
+        <w:fldChar w:fldCharType="separate"/>
+      </w:r>
+      <w:r>
+        <w:rPr>
+          <w:noProof/>
+        </w:rPr>
+        <w:drawing>
+          <wp:inline distT="0" distB="0" distL="0" distR="0" wp14:anchorId="42E35C28" wp14:editId="42CBC152">
+            <wp:extent cx="6642100" cy="2842895"/>
+            <wp:effectExtent l="0" t="0" r="0" b="1905"/>
+            <wp:docPr id="2073565445" name="Immagine 2" descr="PlantUML diagram"/>
+            <wp:cNvGraphicFramePr>
+              <a:graphicFrameLocks xmlns:a="http://schemas.openxmlformats.org/drawingml/2006/main" noChangeAspect="1"/>
+            </wp:cNvGraphicFramePr>
+            <a:graphic xmlns:a="http://schemas.openxmlformats.org/drawingml/2006/main">
+              <a:graphicData uri="http://schemas.openxmlformats.org/drawingml/2006/picture">
+                <pic:pic xmlns:pic="http://schemas.openxmlformats.org/drawingml/2006/picture">
+                  <pic:nvPicPr>
+                    <pic:cNvPr id="0" name="Picture 7" descr="PlantUML diagram"/>
+                    <pic:cNvPicPr>
+                      <a:picLocks noChangeAspect="1" noChangeArrowheads="1"/>
+                    </pic:cNvPicPr>
+                  </pic:nvPicPr>
+                  <pic:blipFill>
+                    <a:blip r:embed="rId14">
+                      <a:extLst>
+                        <a:ext uri="{28A0092B-C50C-407E-A947-70E740481C1C}">
+                          <a14:useLocalDpi xmlns:a14="http://schemas.microsoft.com/office/drawing/2010/main" val="0"/>
+                        </a:ext>
+                      </a:extLst>
+                    </a:blip>
+                    <a:srcRect/>
+                    <a:stretch>
+                      <a:fillRect/>
+                    </a:stretch>
+                  </pic:blipFill>
+                  <pic:spPr bwMode="auto">
+                    <a:xfrm>
+                      <a:off x="0" y="0"/>
+                      <a:ext cx="6642100" cy="2842895"/>
+                    </a:xfrm>
+                    <a:prstGeom prst="rect">
+                      <a:avLst/>
+                    </a:prstGeom>
+                    <a:noFill/>
+                    <a:ln>
+                      <a:noFill/>
+                    </a:ln>
+                  </pic:spPr>
+                </pic:pic>
+              </a:graphicData>
+            </a:graphic>
+          </wp:inline>
+        </w:drawing>
+      </w:r>
+      <w:r>
+        <w:fldChar w:fldCharType="end"/>
+      </w:r>
+    </w:p>
+    <w:p>
+      <w:pPr>
+        <w:jc w:val="center"/>
+      </w:pPr>
+    </w:p>
+    <w:p>
+      <w:pPr>
+        <w:jc w:val="center"/>
+      </w:pPr>
+    </w:p>
+    <w:p>
+      <w:pPr>
+        <w:jc w:val="center"/>
+      </w:pPr>
+    </w:p>
+    <w:p>
+      <w:pPr>
+        <w:jc w:val="center"/>
+      </w:pPr>
+    </w:p>
+    <w:p>
+      <w:pPr>
+        <w:jc w:val="center"/>
+      </w:pPr>
+    </w:p>
+    <w:p>
+      <w:pPr>
+        <w:jc w:val="center"/>
+      </w:pPr>
+    </w:p>
+    <w:p>
+      <w:pPr>
+        <w:jc w:val="center"/>
+      </w:pPr>
+    </w:p>
+    <w:p>
+      <w:pPr>
+        <w:jc w:val="center"/>
+      </w:pPr>
+    </w:p>
+    <w:p>
+      <w:pPr>
+        <w:jc w:val="center"/>
+      </w:pPr>
+    </w:p>
+    <w:p>
+      <w:pPr>
+        <w:jc w:val="center"/>
+      </w:pPr>
+    </w:p>
+    <w:p>
+      <w:pPr>
+        <w:jc w:val="center"/>
+      </w:pPr>
+    </w:p>
+    <w:p>
+      <w:pPr>
+        <w:jc w:val="center"/>
+      </w:pPr>
+    </w:p>
+    <w:p>
+      <w:pPr>
+        <w:jc w:val="center"/>
+      </w:pPr>
+    </w:p>
+    <w:p>
+      <w:pPr>
+        <w:jc w:val="center"/>
+      </w:pPr>
+    </w:p>
+    <w:p>
+      <w:pPr>
+        <w:jc w:val="center"/>
+      </w:pPr>
+    </w:p>
+    <w:p>
+      <w:pPr>
+        <w:pStyle w:val="NormaleWeb"/>
+      </w:pPr>
+    </w:p>
+    <w:p>
+      <w:pPr>
+        <w:pStyle w:val="NormaleWeb"/>
+      </w:pPr>
+      <w:r>
+        <w:t>Questo diagramma di sequenza mostra il flusso completo: dalla lettura dei dati sulla seriale (</w:t>
+      </w:r>
+      <w:proofErr w:type="spellStart"/>
+      <w:r>
+        <w:t>GPSReader</w:t>
+      </w:r>
+      <w:proofErr w:type="spellEnd"/>
+      <w:r>
+        <w:t>), alla loro inserzione nella coda (</w:t>
+      </w:r>
+      <w:proofErr w:type="spellStart"/>
+      <w:r>
+        <w:t>ThreadSafeQueue</w:t>
+      </w:r>
+      <w:proofErr w:type="spellEnd"/>
+      <w:r>
+        <w:t xml:space="preserve">), al consumo in un </w:t>
+      </w:r>
+      <w:proofErr w:type="spellStart"/>
+      <w:r>
+        <w:t>thread</w:t>
+      </w:r>
+      <w:proofErr w:type="spellEnd"/>
+      <w:r>
+        <w:t xml:space="preserve"> separato (</w:t>
+      </w:r>
+      <w:proofErr w:type="spellStart"/>
+      <w:r>
+        <w:t>ParserWorker</w:t>
+      </w:r>
+      <w:proofErr w:type="spellEnd"/>
+      <w:r>
+        <w:t>) e all'aggiornamento della GUI (</w:t>
+      </w:r>
+      <w:proofErr w:type="spellStart"/>
+      <w:r>
+        <w:t>RawDataDialog</w:t>
+      </w:r>
+      <w:proofErr w:type="spellEnd"/>
+      <w:r>
+        <w:t>).</w:t>
+      </w:r>
+    </w:p>
+    <w:p>
+      <w:pPr>
+        <w:jc w:val="center"/>
+      </w:pPr>
+      <w:r>
+        <w:fldChar w:fldCharType="begin"/>
+      </w:r>
+      <w:r>
+        <w:instrText xml:space="preserve"> INCLUDEPICTURE "https://cdn-0.plantuml.com/plantuml/png/ZLBVRje-6BtdAOwgdrIG-Eq18Z6rAnNgnL0QYdepQJBE1_58RC_-0kFjPxic2pVJxb2-y-Vu71uy2yTzrqw4PEDmj_NaxY0yjXCRBaegApJZRaDEYROqZjDrKzwUL-Mc8b5dxggwlRurBXmtOa-lFVMKC6-RrrjGALpmVZVkc5NAzrj09SvBmM8PSfX3GbJBMyJww_DZbCa2wt8oMInGEbFtabo18IKMYycgml-VmqCAn72FRJkTJRHXWbE7XWj49CH9g5RiMiBkmkInTwQ3Jrt06iTPPLKLUBIMT0tPzFe8DkY-x_hzdjm8ScvKK9fUBv16ir3QGzEvLPfc8-ppBtP2CfmuRqWpQHcO4OGqcT87d1KtkF_lVaoZJaLEQgeYIUf4zNIaCSUkDVBuKcTIt26mzCyup1XuKyRGuHNfmGr57_YCJrK_6UtxBbOzNZEsNRuFPZLzc6K7So8NjYxm9GRpK7kaEvG7TPOlcRikiseTtmQRVcAHVlmb-Rg4eowOUCY6Wa7VpU5jgzY3pP6qdt_JDJ6vJcdomtl05qjpI4U2usTBKksL_B1pELEC7V9ESvXXJscCgvMEpDa8-fJ4y3HSONO_IFB7togBr8B5mCc3QZh_8KsJ-ZpZFrq3luMyLxDgMM1wKW9U7RHeP-XjaAMmeYIV6xpATE6BE6Hw776rVS4suUDmrJ8B_gj6PcmBB5NeMLnWCoM_xO5qtNVjRm00" \* MERGEFORMATINET </w:instrText>
+      </w:r>
+      <w:r>
+        <w:fldChar w:fldCharType="separate"/>
+      </w:r>
+      <w:r>
+        <w:rPr>
+          <w:noProof/>
+        </w:rPr>
+        <w:drawing>
+          <wp:inline distT="0" distB="0" distL="0" distR="0" wp14:anchorId="757F9B19" wp14:editId="01C6CCB7">
+            <wp:extent cx="9779000" cy="5129530"/>
+            <wp:effectExtent l="0" t="0" r="0" b="1270"/>
+            <wp:docPr id="1037234215" name="Immagine 4" descr="PlantUML diagram"/>
+            <wp:cNvGraphicFramePr>
+              <a:graphicFrameLocks xmlns:a="http://schemas.openxmlformats.org/drawingml/2006/main" noChangeAspect="1"/>
+            </wp:cNvGraphicFramePr>
+            <a:graphic xmlns:a="http://schemas.openxmlformats.org/drawingml/2006/main">
+              <a:graphicData uri="http://schemas.openxmlformats.org/drawingml/2006/picture">
+                <pic:pic xmlns:pic="http://schemas.openxmlformats.org/drawingml/2006/picture">
+                  <pic:nvPicPr>
+                    <pic:cNvPr id="0" name="Picture 14" descr="PlantUML diagram"/>
+                    <pic:cNvPicPr>
+                      <a:picLocks noChangeAspect="1" noChangeArrowheads="1"/>
+                    </pic:cNvPicPr>
+                  </pic:nvPicPr>
+                  <pic:blipFill>
+                    <a:blip r:embed="rId15">
+                      <a:extLst>
+                        <a:ext uri="{28A0092B-C50C-407E-A947-70E740481C1C}">
+                          <a14:useLocalDpi xmlns:a14="http://schemas.microsoft.com/office/drawing/2010/main" val="0"/>
+                        </a:ext>
+                      </a:extLst>
+                    </a:blip>
+                    <a:srcRect/>
+                    <a:stretch>
+                      <a:fillRect/>
+                    </a:stretch>
+                  </pic:blipFill>
+                  <pic:spPr bwMode="auto">
+                    <a:xfrm>
+                      <a:off x="0" y="0"/>
+                      <a:ext cx="9779000" cy="5129530"/>
+                    </a:xfrm>
+                    <a:prstGeom prst="rect">
+                      <a:avLst/>
+                    </a:prstGeom>
+                    <a:noFill/>
+                    <a:ln>
+                      <a:noFill/>
+                    </a:ln>
+                  </pic:spPr>
+                </pic:pic>
+              </a:graphicData>
+            </a:graphic>
+          </wp:inline>
+        </w:drawing>
+      </w:r>
+      <w:r>
+        <w:fldChar w:fldCharType="end"/>
+      </w:r>
     </w:p>
     <w:sectPr>
       <w:pgSz w:w="16840" w:h="11900" w:orient="landscape"/>
@@ -4364,82 +4669,236 @@
       <w:pPr>
         <w:pStyle w:val="Testocommento"/>
         <w:rPr>
-          <w:lang w:val="nb-NO"/>
-        </w:rPr>
-      </w:pPr>
-      <w:r>
-        <w:rPr>
-          <w:lang w:val="nb-NO"/>
+          <w:lang w:val="en-US"/>
+        </w:rPr>
+      </w:pPr>
+      <w:r>
+        <w:rPr>
+          <w:lang w:val="nb-NO"/>
+        </w:rPr>
+        <w:t xml:space="preserve">  </w:t>
+      </w:r>
+      <w:r>
+        <w:rPr>
+          <w:lang w:val="en-US"/>
+        </w:rPr>
+        <w:t>-</w:t>
+      </w:r>
+      <w:proofErr w:type="spellStart"/>
+      <w:r>
+        <w:rPr>
+          <w:lang w:val="en-US"/>
+        </w:rPr>
+        <w:t>m_fields</w:t>
+      </w:r>
+      <w:proofErr w:type="spellEnd"/>
+      <w:r>
+        <w:rPr>
+          <w:lang w:val="en-US"/>
+        </w:rPr>
+        <w:t xml:space="preserve"> : </w:t>
+      </w:r>
+      <w:proofErr w:type="spellStart"/>
+      <w:r>
+        <w:rPr>
+          <w:lang w:val="en-US"/>
+        </w:rPr>
+        <w:t>QMap</w:t>
+      </w:r>
+      <w:proofErr w:type="spellEnd"/>
+      <w:r>
+        <w:rPr>
+          <w:lang w:val="en-US"/>
+        </w:rPr>
+        <w:t>&lt;</w:t>
+      </w:r>
+      <w:proofErr w:type="spellStart"/>
+      <w:r>
+        <w:rPr>
+          <w:lang w:val="en-US"/>
+        </w:rPr>
+        <w:t>QString</w:t>
+      </w:r>
+      <w:proofErr w:type="spellEnd"/>
+      <w:r>
+        <w:rPr>
+          <w:lang w:val="en-US"/>
+        </w:rPr>
+        <w:t xml:space="preserve">, </w:t>
+      </w:r>
+      <w:proofErr w:type="spellStart"/>
+      <w:r>
+        <w:rPr>
+          <w:lang w:val="en-US"/>
+        </w:rPr>
+        <w:t>QVariant</w:t>
+      </w:r>
+      <w:proofErr w:type="spellEnd"/>
+      <w:r>
+        <w:rPr>
+          <w:lang w:val="en-US"/>
+        </w:rPr>
+        <w:t>&gt;</w:t>
+      </w:r>
+    </w:p>
+    <w:p>
+      <w:pPr>
+        <w:pStyle w:val="Testocommento"/>
+        <w:rPr>
+          <w:lang w:val="en-US"/>
+        </w:rPr>
+      </w:pPr>
+      <w:r>
+        <w:rPr>
+          <w:lang w:val="en-US"/>
         </w:rPr>
         <w:t xml:space="preserve">  -</w:t>
       </w:r>
       <w:proofErr w:type="spellStart"/>
       <w:r>
         <w:rPr>
-          <w:lang w:val="nb-NO"/>
-        </w:rPr>
-        <w:t>m_</w:t>
-      </w:r>
-      <w:proofErr w:type="gramStart"/>
-      <w:r>
-        <w:rPr>
-          <w:lang w:val="nb-NO"/>
-        </w:rPr>
-        <w:t>fields</w:t>
-      </w:r>
-      <w:proofErr w:type="spellEnd"/>
-      <w:r>
-        <w:rPr>
-          <w:lang w:val="nb-NO"/>
-        </w:rPr>
-        <w:t xml:space="preserve"> :</w:t>
-      </w:r>
-      <w:proofErr w:type="gramEnd"/>
-      <w:r>
-        <w:rPr>
-          <w:lang w:val="nb-NO"/>
-        </w:rPr>
-        <w:t xml:space="preserve"> </w:t>
-      </w:r>
-      <w:proofErr w:type="spellStart"/>
-      <w:r>
-        <w:rPr>
-          <w:lang w:val="nb-NO"/>
+          <w:lang w:val="en-US"/>
+        </w:rPr>
+        <w:t>m_errorMessage</w:t>
+      </w:r>
+      <w:proofErr w:type="spellEnd"/>
+      <w:r>
+        <w:rPr>
+          <w:lang w:val="en-US"/>
+        </w:rPr>
+        <w:t xml:space="preserve"> : </w:t>
+      </w:r>
+      <w:proofErr w:type="spellStart"/>
+      <w:r>
+        <w:rPr>
+          <w:lang w:val="en-US"/>
+        </w:rPr>
+        <w:t>QString</w:t>
+      </w:r>
+      <w:proofErr w:type="spellEnd"/>
+    </w:p>
+    <w:p>
+      <w:pPr>
+        <w:pStyle w:val="Testocommento"/>
+        <w:rPr>
+          <w:lang w:val="en-US"/>
+        </w:rPr>
+      </w:pPr>
+      <w:r>
+        <w:rPr>
+          <w:lang w:val="en-US"/>
+        </w:rPr>
+        <w:t xml:space="preserve">  -</w:t>
+      </w:r>
+      <w:proofErr w:type="spellStart"/>
+      <w:r>
+        <w:rPr>
+          <w:lang w:val="en-US"/>
+        </w:rPr>
+        <w:t>m_valid</w:t>
+      </w:r>
+      <w:proofErr w:type="spellEnd"/>
+      <w:r>
+        <w:rPr>
+          <w:lang w:val="en-US"/>
+        </w:rPr>
+        <w:t xml:space="preserve"> : bool</w:t>
+      </w:r>
+    </w:p>
+    <w:p>
+      <w:pPr>
+        <w:pStyle w:val="Testocommento"/>
+        <w:rPr>
+          <w:lang w:val="en-US"/>
+        </w:rPr>
+      </w:pPr>
+      <w:r>
+        <w:rPr>
+          <w:lang w:val="en-US"/>
+        </w:rPr>
+        <w:t xml:space="preserve">  +parse(</w:t>
+      </w:r>
+      <w:proofErr w:type="spellStart"/>
+      <w:r>
+        <w:rPr>
+          <w:lang w:val="en-US"/>
+        </w:rPr>
+        <w:t>rawSentence</w:t>
+      </w:r>
+      <w:proofErr w:type="spellEnd"/>
+      <w:r>
+        <w:rPr>
+          <w:lang w:val="en-US"/>
+        </w:rPr>
+        <w:t xml:space="preserve">: </w:t>
+      </w:r>
+      <w:proofErr w:type="spellStart"/>
+      <w:r>
+        <w:rPr>
+          <w:lang w:val="en-US"/>
+        </w:rPr>
+        <w:t>QString</w:t>
+      </w:r>
+      <w:proofErr w:type="spellEnd"/>
+      <w:r>
+        <w:rPr>
+          <w:lang w:val="en-US"/>
+        </w:rPr>
+        <w:t>) : bool</w:t>
+      </w:r>
+    </w:p>
+    <w:p>
+      <w:pPr>
+        <w:pStyle w:val="Testocommento"/>
+        <w:rPr>
+          <w:lang w:val="en-US"/>
+        </w:rPr>
+      </w:pPr>
+      <w:r>
+        <w:rPr>
+          <w:lang w:val="en-US"/>
+        </w:rPr>
+        <w:t xml:space="preserve">  +fields() : </w:t>
+      </w:r>
+      <w:proofErr w:type="spellStart"/>
+      <w:r>
+        <w:rPr>
+          <w:lang w:val="en-US"/>
         </w:rPr>
         <w:t>QMap</w:t>
       </w:r>
       <w:proofErr w:type="spellEnd"/>
       <w:r>
         <w:rPr>
-          <w:lang w:val="nb-NO"/>
+          <w:lang w:val="en-US"/>
         </w:rPr>
         <w:t>&lt;</w:t>
       </w:r>
       <w:proofErr w:type="spellStart"/>
       <w:r>
         <w:rPr>
-          <w:lang w:val="nb-NO"/>
+          <w:lang w:val="en-US"/>
         </w:rPr>
         <w:t>QString</w:t>
       </w:r>
       <w:proofErr w:type="spellEnd"/>
       <w:r>
         <w:rPr>
-          <w:lang w:val="nb-NO"/>
+          <w:lang w:val="en-US"/>
         </w:rPr>
         <w:t xml:space="preserve">, </w:t>
       </w:r>
       <w:proofErr w:type="spellStart"/>
       <w:r>
         <w:rPr>
-          <w:lang w:val="nb-NO"/>
+          <w:lang w:val="en-US"/>
         </w:rPr>
         <w:t>QVariant</w:t>
       </w:r>
       <w:proofErr w:type="spellEnd"/>
       <w:r>
         <w:rPr>
-          <w:lang w:val="nb-NO"/>
+          <w:lang w:val="en-US"/>
         </w:rPr>
         <w:t>&gt;</w:t>
       </w:r>
@@ -4448,47 +4907,33 @@
       <w:pPr>
         <w:pStyle w:val="Testocommento"/>
         <w:rPr>
-          <w:lang w:val="nb-NO"/>
-        </w:rPr>
-      </w:pPr>
-      <w:r>
-        <w:rPr>
-          <w:lang w:val="nb-NO"/>
-        </w:rPr>
-        <w:t xml:space="preserve">  -</w:t>
-      </w:r>
-      <w:proofErr w:type="spellStart"/>
-      <w:r>
-        <w:rPr>
-          <w:lang w:val="nb-NO"/>
-        </w:rPr>
-        <w:t>m_</w:t>
-      </w:r>
-      <w:proofErr w:type="gramStart"/>
-      <w:r>
-        <w:rPr>
-          <w:lang w:val="nb-NO"/>
+          <w:lang w:val="en-US"/>
+        </w:rPr>
+      </w:pPr>
+      <w:r>
+        <w:rPr>
+          <w:lang w:val="en-US"/>
+        </w:rPr>
+        <w:t xml:space="preserve">  +</w:t>
+      </w:r>
+      <w:proofErr w:type="spellStart"/>
+      <w:r>
+        <w:rPr>
+          <w:lang w:val="en-US"/>
         </w:rPr>
         <w:t>errorMessage</w:t>
       </w:r>
       <w:proofErr w:type="spellEnd"/>
       <w:r>
         <w:rPr>
-          <w:lang w:val="nb-NO"/>
-        </w:rPr>
-        <w:t xml:space="preserve"> :</w:t>
-      </w:r>
-      <w:proofErr w:type="gramEnd"/>
-      <w:r>
-        <w:rPr>
-          <w:lang w:val="nb-NO"/>
-        </w:rPr>
-        <w:t xml:space="preserve"> </w:t>
-      </w:r>
-      <w:proofErr w:type="spellStart"/>
-      <w:r>
-        <w:rPr>
-          <w:lang w:val="nb-NO"/>
+          <w:lang w:val="en-US"/>
+        </w:rPr>
+        <w:t xml:space="preserve">() : </w:t>
+      </w:r>
+      <w:proofErr w:type="spellStart"/>
+      <w:r>
+        <w:rPr>
+          <w:lang w:val="en-US"/>
         </w:rPr>
         <w:t>QString</w:t>
       </w:r>
@@ -4498,250 +4943,12 @@
       <w:pPr>
         <w:pStyle w:val="Testocommento"/>
         <w:rPr>
-          <w:lang w:val="nb-NO"/>
-        </w:rPr>
-      </w:pPr>
-      <w:r>
-        <w:rPr>
-          <w:lang w:val="nb-NO"/>
-        </w:rPr>
-        <w:t xml:space="preserve">  -</w:t>
-      </w:r>
-      <w:proofErr w:type="spellStart"/>
-      <w:r>
-        <w:rPr>
-          <w:lang w:val="nb-NO"/>
-        </w:rPr>
-        <w:t>m_</w:t>
-      </w:r>
-      <w:proofErr w:type="gramStart"/>
-      <w:r>
-        <w:rPr>
-          <w:lang w:val="nb-NO"/>
-        </w:rPr>
-        <w:t>valid</w:t>
-      </w:r>
-      <w:proofErr w:type="spellEnd"/>
-      <w:r>
-        <w:rPr>
-          <w:lang w:val="nb-NO"/>
-        </w:rPr>
-        <w:t xml:space="preserve"> :</w:t>
-      </w:r>
-      <w:proofErr w:type="gramEnd"/>
-      <w:r>
-        <w:rPr>
-          <w:lang w:val="nb-NO"/>
-        </w:rPr>
-        <w:t xml:space="preserve"> </w:t>
-      </w:r>
-      <w:proofErr w:type="spellStart"/>
-      <w:r>
-        <w:rPr>
-          <w:lang w:val="nb-NO"/>
-        </w:rPr>
-        <w:t>bool</w:t>
-      </w:r>
-      <w:proofErr w:type="spellEnd"/>
-    </w:p>
-    <w:p>
-      <w:pPr>
-        <w:pStyle w:val="Testocommento"/>
-        <w:rPr>
-          <w:lang w:val="nb-NO"/>
-        </w:rPr>
-      </w:pPr>
-      <w:r>
-        <w:rPr>
-          <w:lang w:val="nb-NO"/>
-        </w:rPr>
-        <w:t xml:space="preserve">  +</w:t>
-      </w:r>
-      <w:proofErr w:type="spellStart"/>
-      <w:proofErr w:type="gramStart"/>
-      <w:r>
-        <w:rPr>
-          <w:lang w:val="nb-NO"/>
-        </w:rPr>
-        <w:t>parse</w:t>
-      </w:r>
-      <w:proofErr w:type="spellEnd"/>
-      <w:r>
-        <w:rPr>
-          <w:lang w:val="nb-NO"/>
-        </w:rPr>
-        <w:t>(</w:t>
-      </w:r>
-      <w:proofErr w:type="spellStart"/>
-      <w:proofErr w:type="gramEnd"/>
-      <w:r>
-        <w:rPr>
-          <w:lang w:val="nb-NO"/>
-        </w:rPr>
-        <w:t>rawSentence</w:t>
-      </w:r>
-      <w:proofErr w:type="spellEnd"/>
-      <w:r>
-        <w:rPr>
-          <w:lang w:val="nb-NO"/>
-        </w:rPr>
-        <w:t xml:space="preserve">: </w:t>
-      </w:r>
-      <w:proofErr w:type="spellStart"/>
-      <w:r>
-        <w:rPr>
-          <w:lang w:val="nb-NO"/>
-        </w:rPr>
-        <w:t>QString</w:t>
-      </w:r>
-      <w:proofErr w:type="spellEnd"/>
-      <w:r>
-        <w:rPr>
-          <w:lang w:val="nb-NO"/>
-        </w:rPr>
-        <w:t xml:space="preserve">) : </w:t>
-      </w:r>
-      <w:proofErr w:type="spellStart"/>
-      <w:r>
-        <w:rPr>
-          <w:lang w:val="nb-NO"/>
-        </w:rPr>
-        <w:t>bool</w:t>
-      </w:r>
-      <w:proofErr w:type="spellEnd"/>
-    </w:p>
-    <w:p>
-      <w:pPr>
-        <w:pStyle w:val="Testocommento"/>
-        <w:rPr>
-          <w:lang w:val="nb-NO"/>
-        </w:rPr>
-      </w:pPr>
-      <w:r>
-        <w:rPr>
-          <w:lang w:val="nb-NO"/>
-        </w:rPr>
-        <w:t xml:space="preserve">  +</w:t>
-      </w:r>
-      <w:proofErr w:type="spellStart"/>
-      <w:proofErr w:type="gramStart"/>
-      <w:r>
-        <w:rPr>
-          <w:lang w:val="nb-NO"/>
-        </w:rPr>
-        <w:t>fields</w:t>
-      </w:r>
-      <w:proofErr w:type="spellEnd"/>
-      <w:r>
-        <w:rPr>
-          <w:lang w:val="nb-NO"/>
-        </w:rPr>
-        <w:t>(</w:t>
-      </w:r>
-      <w:proofErr w:type="gramEnd"/>
-      <w:r>
-        <w:rPr>
-          <w:lang w:val="nb-NO"/>
-        </w:rPr>
-        <w:t xml:space="preserve">) : </w:t>
-      </w:r>
-      <w:proofErr w:type="spellStart"/>
-      <w:r>
-        <w:rPr>
-          <w:lang w:val="nb-NO"/>
-        </w:rPr>
-        <w:t>QMap</w:t>
-      </w:r>
-      <w:proofErr w:type="spellEnd"/>
-      <w:r>
-        <w:rPr>
-          <w:lang w:val="nb-NO"/>
-        </w:rPr>
-        <w:t>&lt;</w:t>
-      </w:r>
-      <w:proofErr w:type="spellStart"/>
-      <w:r>
-        <w:rPr>
-          <w:lang w:val="nb-NO"/>
-        </w:rPr>
-        <w:t>QString</w:t>
-      </w:r>
-      <w:proofErr w:type="spellEnd"/>
-      <w:r>
-        <w:rPr>
-          <w:lang w:val="nb-NO"/>
-        </w:rPr>
-        <w:t xml:space="preserve">, </w:t>
-      </w:r>
-      <w:proofErr w:type="spellStart"/>
-      <w:r>
-        <w:rPr>
-          <w:lang w:val="nb-NO"/>
-        </w:rPr>
-        <w:t>QVariant</w:t>
-      </w:r>
-      <w:proofErr w:type="spellEnd"/>
-      <w:r>
-        <w:rPr>
-          <w:lang w:val="nb-NO"/>
-        </w:rPr>
-        <w:t>&gt;</w:t>
-      </w:r>
-    </w:p>
-    <w:p>
-      <w:pPr>
-        <w:pStyle w:val="Testocommento"/>
-        <w:rPr>
-          <w:lang w:val="nb-NO"/>
-        </w:rPr>
-      </w:pPr>
-      <w:r>
-        <w:rPr>
-          <w:lang w:val="nb-NO"/>
-        </w:rPr>
-        <w:t xml:space="preserve">  +</w:t>
-      </w:r>
-      <w:proofErr w:type="spellStart"/>
-      <w:proofErr w:type="gramStart"/>
-      <w:r>
-        <w:rPr>
-          <w:lang w:val="nb-NO"/>
-        </w:rPr>
-        <w:t>errorMessage</w:t>
-      </w:r>
-      <w:proofErr w:type="spellEnd"/>
-      <w:r>
-        <w:rPr>
-          <w:lang w:val="nb-NO"/>
-        </w:rPr>
-        <w:t>(</w:t>
-      </w:r>
-      <w:proofErr w:type="gramEnd"/>
-      <w:r>
-        <w:rPr>
-          <w:lang w:val="nb-NO"/>
-        </w:rPr>
-        <w:t xml:space="preserve">) : </w:t>
-      </w:r>
-      <w:proofErr w:type="spellStart"/>
-      <w:r>
-        <w:rPr>
-          <w:lang w:val="nb-NO"/>
-        </w:rPr>
-        <w:t>QString</w:t>
-      </w:r>
-      <w:proofErr w:type="spellEnd"/>
-    </w:p>
-    <w:p>
-      <w:pPr>
-        <w:pStyle w:val="Testocommento"/>
-        <w:rPr>
-          <w:lang w:val="nb-NO"/>
-        </w:rPr>
-      </w:pPr>
-      <w:r>
-        <w:rPr>
-          <w:lang w:val="nb-NO"/>
+          <w:lang w:val="en-US"/>
+        </w:rPr>
+      </w:pPr>
+      <w:r>
+        <w:rPr>
+          <w:lang w:val="en-US"/>
         </w:rPr>
         <w:t>}</w:t>
       </w:r>
@@ -4750,102 +4957,44 @@
       <w:pPr>
         <w:pStyle w:val="Testocommento"/>
         <w:rPr>
-          <w:lang w:val="nb-NO"/>
-        </w:rPr>
-      </w:pPr>
-    </w:p>
-    <w:p>
-      <w:pPr>
-        <w:pStyle w:val="Testocommento"/>
-        <w:rPr>
-          <w:lang w:val="nb-NO"/>
-        </w:rPr>
-      </w:pPr>
-      <w:proofErr w:type="spellStart"/>
-      <w:r>
-        <w:rPr>
-          <w:lang w:val="nb-NO"/>
-        </w:rPr>
-        <w:t>INMEASentenceParser</w:t>
-      </w:r>
-      <w:proofErr w:type="spellEnd"/>
-      <w:r>
-        <w:rPr>
-          <w:lang w:val="nb-NO"/>
-        </w:rPr>
-        <w:t xml:space="preserve"> &lt;|.. </w:t>
-      </w:r>
-      <w:proofErr w:type="spellStart"/>
-      <w:r>
-        <w:rPr>
-          <w:lang w:val="nb-NO"/>
-        </w:rPr>
-        <w:t>GenericNMEASentenceParser</w:t>
-      </w:r>
-      <w:proofErr w:type="spellEnd"/>
-    </w:p>
-    <w:p>
-      <w:pPr>
-        <w:pStyle w:val="Testocommento"/>
-        <w:rPr>
-          <w:lang w:val="nb-NO"/>
-        </w:rPr>
-      </w:pPr>
-    </w:p>
-    <w:p>
-      <w:pPr>
-        <w:pStyle w:val="Testocommento"/>
-        <w:rPr>
-          <w:lang w:val="nb-NO"/>
-        </w:rPr>
-      </w:pPr>
-      <w:r>
-        <w:rPr>
-          <w:lang w:val="nb-NO"/>
-        </w:rPr>
-        <w:t xml:space="preserve">' Parser </w:t>
-      </w:r>
-      <w:proofErr w:type="spellStart"/>
-      <w:r>
-        <w:rPr>
-          <w:lang w:val="nb-NO"/>
-        </w:rPr>
-        <w:t>specifici</w:t>
-      </w:r>
-      <w:proofErr w:type="spellEnd"/>
-      <w:r>
-        <w:rPr>
-          <w:lang w:val="nb-NO"/>
-        </w:rPr>
-        <w:t xml:space="preserve"> (</w:t>
-      </w:r>
-      <w:proofErr w:type="spellStart"/>
-      <w:r>
-        <w:rPr>
-          <w:lang w:val="nb-NO"/>
-        </w:rPr>
-        <w:t>ereditano</w:t>
-      </w:r>
-      <w:proofErr w:type="spellEnd"/>
-      <w:r>
-        <w:rPr>
-          <w:lang w:val="nb-NO"/>
-        </w:rPr>
-        <w:t xml:space="preserve"> da </w:t>
-      </w:r>
-      <w:proofErr w:type="spellStart"/>
-      <w:r>
-        <w:rPr>
-          <w:lang w:val="nb-NO"/>
-        </w:rPr>
-        <w:t>GenericNMEASentenceParser</w:t>
-      </w:r>
-      <w:proofErr w:type="spellEnd"/>
-      <w:r>
-        <w:rPr>
-          <w:lang w:val="nb-NO"/>
-        </w:rPr>
-        <w:t>)</w:t>
+          <w:lang w:val="en-US"/>
+        </w:rPr>
+      </w:pPr>
+    </w:p>
+    <w:p>
+      <w:pPr>
+        <w:pStyle w:val="Testocommento"/>
+        <w:rPr>
+          <w:lang w:val="en-US"/>
+        </w:rPr>
+      </w:pPr>
+      <w:r>
+        <w:rPr>
+          <w:lang w:val="en-US"/>
+        </w:rPr>
+        <w:t>INMEASentenceParser &lt;|.. GenericNMEASentenceParser</w:t>
+      </w:r>
+    </w:p>
+    <w:p>
+      <w:pPr>
+        <w:pStyle w:val="Testocommento"/>
+        <w:rPr>
+          <w:lang w:val="en-US"/>
+        </w:rPr>
+      </w:pPr>
+    </w:p>
+    <w:p>
+      <w:pPr>
+        <w:pStyle w:val="Testocommento"/>
+        <w:rPr>
+          <w:lang w:val="en-US"/>
+        </w:rPr>
+      </w:pPr>
+      <w:r>
+        <w:rPr>
+          <w:lang w:val="en-US"/>
+        </w:rPr>
+        <w:t>' Parser specifici (ereditano da GenericNMEASentenceParser)</w:t>
       </w:r>
     </w:p>
     <w:p>
@@ -16742,7 +16891,6 @@
     <w:name w:val="Normal (Web)"/>
     <w:basedOn w:val="Normale"/>
     <w:uiPriority w:val="99"/>
-    <w:semiHidden/>
     <w:unhideWhenUsed/>
     <w:rsid w:val="00462B70"/>
     <w:pPr>

</xml_diff>